<commit_message>
cv purple text fix
</commit_message>
<xml_diff>
--- a/assets/2020_10_chris_angeloni_CV.docx
+++ b/assets/2020_10_chris_angeloni_CV.docx
@@ -2629,19 +2629,7 @@
           <w:rPr>
             <w:rStyle w:val="Hyperlink"/>
           </w:rPr>
-          <w:t>ycohen@pennmedicin</w:t>
-        </w:r>
-        <w:r>
-          <w:rPr>
-            <w:rStyle w:val="Hyperlink"/>
-          </w:rPr>
-          <w:t>e</w:t>
-        </w:r>
-        <w:r>
-          <w:rPr>
-            <w:rStyle w:val="Hyperlink"/>
-          </w:rPr>
-          <w:t>.upenn.edu</w:t>
+          <w:t>ycohen@pennmedicine.upenn.edu</w:t>
         </w:r>
       </w:hyperlink>
     </w:p>
@@ -2673,8 +2661,6 @@
       <w:r>
         <w:t>Vanderbilt University</w:t>
       </w:r>
-      <w:bookmarkStart w:id="0" w:name="_GoBack"/>
-      <w:bookmarkEnd w:id="0"/>
     </w:p>
     <w:p>
       <w:pPr>
@@ -2703,6 +2689,9 @@
     <w:p>
       <w:pPr>
         <w:ind w:left="180"/>
+        <w:rPr>
+          <w:rStyle w:val="Hyperlink"/>
+        </w:rPr>
       </w:pPr>
       <w:hyperlink r:id="rId8" w:history="1">
         <w:r>
@@ -2712,6 +2701,21 @@
           <w:t>frank.tong@vanderbilt.edu</w:t>
         </w:r>
       </w:hyperlink>
+    </w:p>
+    <w:p>
+      <w:pPr>
+        <w:ind w:left="180"/>
+        <w:rPr>
+          <w:rStyle w:val="Hyperlink"/>
+        </w:rPr>
+      </w:pPr>
+    </w:p>
+    <w:p>
+      <w:pPr>
+        <w:ind w:left="180"/>
+      </w:pPr>
+      <w:bookmarkStart w:id="0" w:name="_GoBack"/>
+      <w:bookmarkEnd w:id="0"/>
     </w:p>
     <w:sectPr>
       <w:pgSz w:w="12240" w:h="15840"/>

</xml_diff>

<commit_message>
added David Brainard and Yale Cohen to CV
</commit_message>
<xml_diff>
--- a/assets/2020_10_chris_angeloni_CV.docx
+++ b/assets/2020_10_chris_angeloni_CV.docx
@@ -1,6 +1,6 @@
 
 <file path=word/document.xml><?xml version="1.0" encoding="utf-8"?>
-<w:document xmlns:wpc="http://schemas.microsoft.com/office/word/2010/wordprocessingCanvas" xmlns:cx="http://schemas.microsoft.com/office/drawing/2014/chartex" xmlns:cx1="http://schemas.microsoft.com/office/drawing/2015/9/8/chartex" xmlns:cx2="http://schemas.microsoft.com/office/drawing/2015/10/21/chartex" xmlns:cx3="http://schemas.microsoft.com/office/drawing/2016/5/9/chartex" xmlns:cx4="http://schemas.microsoft.com/office/drawing/2016/5/10/chartex" xmlns:cx5="http://schemas.microsoft.com/office/drawing/2016/5/11/chartex" xmlns:cx6="http://schemas.microsoft.com/office/drawing/2016/5/12/chartex" xmlns:cx7="http://schemas.microsoft.com/office/drawing/2016/5/13/chartex" xmlns:cx8="http://schemas.microsoft.com/office/drawing/2016/5/14/chartex" xmlns:mc="http://schemas.openxmlformats.org/markup-compatibility/2006" xmlns:aink="http://schemas.microsoft.com/office/drawing/2016/ink" xmlns:am3d="http://schemas.microsoft.com/office/drawing/2017/model3d" xmlns:o="urn:schemas-microsoft-com:office:office" xmlns:r="http://schemas.openxmlformats.org/officeDocument/2006/relationships" xmlns:m="http://schemas.openxmlformats.org/officeDocument/2006/math" xmlns:v="urn:schemas-microsoft-com:vml" xmlns:wp14="http://schemas.microsoft.com/office/word/2010/wordprocessingDrawing" xmlns:wp="http://schemas.openxmlformats.org/drawingml/2006/wordprocessingDrawing" xmlns:w10="urn:schemas-microsoft-com:office:word" xmlns:w="http://schemas.openxmlformats.org/wordprocessingml/2006/main" xmlns:w14="http://schemas.microsoft.com/office/word/2010/wordml" xmlns:w15="http://schemas.microsoft.com/office/word/2012/wordml" xmlns:w16cid="http://schemas.microsoft.com/office/word/2016/wordml/cid" xmlns:w16se="http://schemas.microsoft.com/office/word/2015/wordml/symex" xmlns:wpg="http://schemas.microsoft.com/office/word/2010/wordprocessingGroup" xmlns:wpi="http://schemas.microsoft.com/office/word/2010/wordprocessingInk" xmlns:wne="http://schemas.microsoft.com/office/word/2006/wordml" xmlns:wps="http://schemas.microsoft.com/office/word/2010/wordprocessingShape" mc:Ignorable="w14 w15 w16se w16cid wp14">
+<w:document xmlns:wpc="http://schemas.microsoft.com/office/word/2010/wordprocessingCanvas" xmlns:cx="http://schemas.microsoft.com/office/drawing/2014/chartex" xmlns:cx1="http://schemas.microsoft.com/office/drawing/2015/9/8/chartex" xmlns:cx2="http://schemas.microsoft.com/office/drawing/2015/10/21/chartex" xmlns:cx3="http://schemas.microsoft.com/office/drawing/2016/5/9/chartex" xmlns:cx4="http://schemas.microsoft.com/office/drawing/2016/5/10/chartex" xmlns:cx5="http://schemas.microsoft.com/office/drawing/2016/5/11/chartex" xmlns:cx6="http://schemas.microsoft.com/office/drawing/2016/5/12/chartex" xmlns:cx7="http://schemas.microsoft.com/office/drawing/2016/5/13/chartex" xmlns:cx8="http://schemas.microsoft.com/office/drawing/2016/5/14/chartex" xmlns:mc="http://schemas.openxmlformats.org/markup-compatibility/2006" xmlns:aink="http://schemas.microsoft.com/office/drawing/2016/ink" xmlns:am3d="http://schemas.microsoft.com/office/drawing/2017/model3d" xmlns:o="urn:schemas-microsoft-com:office:office" xmlns:r="http://schemas.openxmlformats.org/officeDocument/2006/relationships" xmlns:m="http://schemas.openxmlformats.org/officeDocument/2006/math" xmlns:v="urn:schemas-microsoft-com:vml" xmlns:wp14="http://schemas.microsoft.com/office/word/2010/wordprocessingDrawing" xmlns:wp="http://schemas.openxmlformats.org/drawingml/2006/wordprocessingDrawing" xmlns:w10="urn:schemas-microsoft-com:office:word" xmlns:w="http://schemas.openxmlformats.org/wordprocessingml/2006/main" xmlns:w14="http://schemas.microsoft.com/office/word/2010/wordml" xmlns:w15="http://schemas.microsoft.com/office/word/2012/wordml" xmlns:w16cex="http://schemas.microsoft.com/office/word/2018/wordml/cex" xmlns:w16cid="http://schemas.microsoft.com/office/word/2016/wordml/cid" xmlns:w16="http://schemas.microsoft.com/office/word/2018/wordml" xmlns:w16se="http://schemas.microsoft.com/office/word/2015/wordml/symex" xmlns:wpg="http://schemas.microsoft.com/office/word/2010/wordprocessingGroup" xmlns:wpi="http://schemas.microsoft.com/office/word/2010/wordprocessingInk" xmlns:wne="http://schemas.microsoft.com/office/word/2006/wordml" xmlns:wps="http://schemas.microsoft.com/office/word/2010/wordprocessingShape" mc:Ignorable="w14 w15 w16se w16cid w16 w16cex wp14">
   <w:body>
     <w:p>
       <w:pPr>
@@ -2572,6 +2572,72 @@
         <w:ind w:left="180"/>
       </w:pPr>
       <w:r>
+        <w:t>Dr. David Brainard, RRL Professor of Psychology</w:t>
+      </w:r>
+    </w:p>
+    <w:p>
+      <w:pPr>
+        <w:ind w:left="180"/>
+      </w:pPr>
+      <w:r>
+        <w:t>Department of Psychology</w:t>
+      </w:r>
+    </w:p>
+    <w:p>
+      <w:pPr>
+        <w:ind w:left="180"/>
+      </w:pPr>
+      <w:r>
+        <w:t>University of Pennsylvania</w:t>
+      </w:r>
+    </w:p>
+    <w:p>
+      <w:pPr>
+        <w:ind w:left="180"/>
+      </w:pPr>
+      <w:r>
+        <w:t>3710 Hamilton Walk, 417 Goddard Labs</w:t>
+      </w:r>
+    </w:p>
+    <w:p>
+      <w:pPr>
+        <w:ind w:left="180"/>
+      </w:pPr>
+      <w:r>
+        <w:t>Philadelphia, PA 19104</w:t>
+      </w:r>
+    </w:p>
+    <w:p>
+      <w:pPr>
+        <w:ind w:left="180"/>
+      </w:pPr>
+      <w:r>
+        <w:t>(215) 573-7579</w:t>
+      </w:r>
+    </w:p>
+    <w:p>
+      <w:pPr>
+        <w:ind w:left="180"/>
+      </w:pPr>
+      <w:hyperlink r:id="rId7" w:history="1">
+        <w:r>
+          <w:rPr>
+            <w:rStyle w:val="Hyperlink"/>
+          </w:rPr>
+          <w:t>brainard@psych.upenn.edu</w:t>
+        </w:r>
+      </w:hyperlink>
+    </w:p>
+    <w:p>
+      <w:pPr>
+        <w:ind w:left="180"/>
+      </w:pPr>
+    </w:p>
+    <w:p>
+      <w:pPr>
+        <w:ind w:left="180"/>
+      </w:pPr>
+      <w:r>
         <w:t>Dr. Yale Cohen, Professor</w:t>
       </w:r>
     </w:p>
@@ -2623,8 +2689,13 @@
     <w:p>
       <w:pPr>
         <w:ind w:left="180"/>
-      </w:pPr>
-      <w:hyperlink r:id="rId7" w:history="1">
+        <w:rPr>
+          <w:rStyle w:val="Hyperlink"/>
+          <w:color w:val="auto"/>
+          <w:u w:val="none"/>
+        </w:rPr>
+      </w:pPr>
+      <w:hyperlink r:id="rId8" w:history="1">
         <w:r>
           <w:rPr>
             <w:rStyle w:val="Hyperlink"/>
@@ -2637,85 +2708,6 @@
       <w:pPr>
         <w:ind w:left="180"/>
       </w:pPr>
-    </w:p>
-    <w:p>
-      <w:pPr>
-        <w:ind w:left="180"/>
-      </w:pPr>
-      <w:r>
-        <w:t>Dr. Frank Tong, Professor</w:t>
-      </w:r>
-    </w:p>
-    <w:p>
-      <w:pPr>
-        <w:ind w:left="180"/>
-      </w:pPr>
-      <w:r>
-        <w:t>Department of Psychology</w:t>
-      </w:r>
-    </w:p>
-    <w:p>
-      <w:pPr>
-        <w:ind w:left="180"/>
-      </w:pPr>
-      <w:r>
-        <w:t>Vanderbilt University</w:t>
-      </w:r>
-    </w:p>
-    <w:p>
-      <w:pPr>
-        <w:ind w:left="180"/>
-      </w:pPr>
-      <w:r>
-        <w:t>301 Wilson Hall</w:t>
-      </w:r>
-    </w:p>
-    <w:p>
-      <w:pPr>
-        <w:ind w:left="180"/>
-      </w:pPr>
-      <w:r>
-        <w:t>Nashville, TN 37209</w:t>
-      </w:r>
-    </w:p>
-    <w:p>
-      <w:pPr>
-        <w:ind w:left="180"/>
-      </w:pPr>
-      <w:r>
-        <w:t>(615) 322-1780</w:t>
-      </w:r>
-    </w:p>
-    <w:p>
-      <w:pPr>
-        <w:ind w:left="180"/>
-        <w:rPr>
-          <w:rStyle w:val="Hyperlink"/>
-        </w:rPr>
-      </w:pPr>
-      <w:hyperlink r:id="rId8" w:history="1">
-        <w:r>
-          <w:rPr>
-            <w:rStyle w:val="Hyperlink"/>
-          </w:rPr>
-          <w:t>frank.tong@vanderbilt.edu</w:t>
-        </w:r>
-      </w:hyperlink>
-    </w:p>
-    <w:p>
-      <w:pPr>
-        <w:ind w:left="180"/>
-        <w:rPr>
-          <w:rStyle w:val="Hyperlink"/>
-        </w:rPr>
-      </w:pPr>
-    </w:p>
-    <w:p>
-      <w:pPr>
-        <w:ind w:left="180"/>
-      </w:pPr>
-      <w:bookmarkStart w:id="0" w:name="_GoBack"/>
-      <w:bookmarkEnd w:id="0"/>
     </w:p>
     <w:sectPr>
       <w:pgSz w:w="12240" w:h="15840"/>
@@ -2728,7 +2720,7 @@
 </file>
 
 <file path=word/numbering.xml><?xml version="1.0" encoding="utf-8"?>
-<w:numbering xmlns:wpc="http://schemas.microsoft.com/office/word/2010/wordprocessingCanvas" xmlns:cx="http://schemas.microsoft.com/office/drawing/2014/chartex" xmlns:cx1="http://schemas.microsoft.com/office/drawing/2015/9/8/chartex" xmlns:cx2="http://schemas.microsoft.com/office/drawing/2015/10/21/chartex" xmlns:cx3="http://schemas.microsoft.com/office/drawing/2016/5/9/chartex" xmlns:cx4="http://schemas.microsoft.com/office/drawing/2016/5/10/chartex" xmlns:cx5="http://schemas.microsoft.com/office/drawing/2016/5/11/chartex" xmlns:cx6="http://schemas.microsoft.com/office/drawing/2016/5/12/chartex" xmlns:cx7="http://schemas.microsoft.com/office/drawing/2016/5/13/chartex" xmlns:cx8="http://schemas.microsoft.com/office/drawing/2016/5/14/chartex" xmlns:mc="http://schemas.openxmlformats.org/markup-compatibility/2006" xmlns:aink="http://schemas.microsoft.com/office/drawing/2016/ink" xmlns:am3d="http://schemas.microsoft.com/office/drawing/2017/model3d" xmlns:o="urn:schemas-microsoft-com:office:office" xmlns:r="http://schemas.openxmlformats.org/officeDocument/2006/relationships" xmlns:m="http://schemas.openxmlformats.org/officeDocument/2006/math" xmlns:v="urn:schemas-microsoft-com:vml" xmlns:wp14="http://schemas.microsoft.com/office/word/2010/wordprocessingDrawing" xmlns:wp="http://schemas.openxmlformats.org/drawingml/2006/wordprocessingDrawing" xmlns:w10="urn:schemas-microsoft-com:office:word" xmlns:w="http://schemas.openxmlformats.org/wordprocessingml/2006/main" xmlns:w14="http://schemas.microsoft.com/office/word/2010/wordml" xmlns:w15="http://schemas.microsoft.com/office/word/2012/wordml" xmlns:w16cid="http://schemas.microsoft.com/office/word/2016/wordml/cid" xmlns:w16se="http://schemas.microsoft.com/office/word/2015/wordml/symex" xmlns:wpg="http://schemas.microsoft.com/office/word/2010/wordprocessingGroup" xmlns:wpi="http://schemas.microsoft.com/office/word/2010/wordprocessingInk" xmlns:wne="http://schemas.microsoft.com/office/word/2006/wordml" xmlns:wps="http://schemas.microsoft.com/office/word/2010/wordprocessingShape" mc:Ignorable="w14 w15 w16se w16cid wp14">
+<w:numbering xmlns:wpc="http://schemas.microsoft.com/office/word/2010/wordprocessingCanvas" xmlns:cx="http://schemas.microsoft.com/office/drawing/2014/chartex" xmlns:cx1="http://schemas.microsoft.com/office/drawing/2015/9/8/chartex" xmlns:cx2="http://schemas.microsoft.com/office/drawing/2015/10/21/chartex" xmlns:cx3="http://schemas.microsoft.com/office/drawing/2016/5/9/chartex" xmlns:cx4="http://schemas.microsoft.com/office/drawing/2016/5/10/chartex" xmlns:cx5="http://schemas.microsoft.com/office/drawing/2016/5/11/chartex" xmlns:cx6="http://schemas.microsoft.com/office/drawing/2016/5/12/chartex" xmlns:cx7="http://schemas.microsoft.com/office/drawing/2016/5/13/chartex" xmlns:cx8="http://schemas.microsoft.com/office/drawing/2016/5/14/chartex" xmlns:mc="http://schemas.openxmlformats.org/markup-compatibility/2006" xmlns:aink="http://schemas.microsoft.com/office/drawing/2016/ink" xmlns:am3d="http://schemas.microsoft.com/office/drawing/2017/model3d" xmlns:o="urn:schemas-microsoft-com:office:office" xmlns:r="http://schemas.openxmlformats.org/officeDocument/2006/relationships" xmlns:m="http://schemas.openxmlformats.org/officeDocument/2006/math" xmlns:v="urn:schemas-microsoft-com:vml" xmlns:wp14="http://schemas.microsoft.com/office/word/2010/wordprocessingDrawing" xmlns:wp="http://schemas.openxmlformats.org/drawingml/2006/wordprocessingDrawing" xmlns:w10="urn:schemas-microsoft-com:office:word" xmlns:w="http://schemas.openxmlformats.org/wordprocessingml/2006/main" xmlns:w14="http://schemas.microsoft.com/office/word/2010/wordml" xmlns:w15="http://schemas.microsoft.com/office/word/2012/wordml" xmlns:w16cex="http://schemas.microsoft.com/office/word/2018/wordml/cex" xmlns:w16cid="http://schemas.microsoft.com/office/word/2016/wordml/cid" xmlns:w16="http://schemas.microsoft.com/office/word/2018/wordml" xmlns:w16se="http://schemas.microsoft.com/office/word/2015/wordml/symex" xmlns:wpg="http://schemas.microsoft.com/office/word/2010/wordprocessingGroup" xmlns:wpi="http://schemas.microsoft.com/office/word/2010/wordprocessingInk" xmlns:wne="http://schemas.microsoft.com/office/word/2006/wordml" xmlns:wps="http://schemas.microsoft.com/office/word/2010/wordprocessingShape" mc:Ignorable="w14 w15 w16se w16cid w16 w16cex wp14">
   <w:abstractNum w:abstractNumId="0" w15:restartNumberingAfterBreak="0">
     <w:nsid w:val="36DC5539"/>
     <w:multiLevelType w:val="hybridMultilevel"/>
@@ -2849,7 +2841,7 @@
 </file>
 
 <file path=word/styles.xml><?xml version="1.0" encoding="utf-8"?>
-<w:styles xmlns:mc="http://schemas.openxmlformats.org/markup-compatibility/2006" xmlns:r="http://schemas.openxmlformats.org/officeDocument/2006/relationships" xmlns:w="http://schemas.openxmlformats.org/wordprocessingml/2006/main" xmlns:w14="http://schemas.microsoft.com/office/word/2010/wordml" xmlns:w15="http://schemas.microsoft.com/office/word/2012/wordml" xmlns:w16cid="http://schemas.microsoft.com/office/word/2016/wordml/cid" xmlns:w16se="http://schemas.microsoft.com/office/word/2015/wordml/symex" mc:Ignorable="w14 w15 w16se w16cid">
+<w:styles xmlns:mc="http://schemas.openxmlformats.org/markup-compatibility/2006" xmlns:r="http://schemas.openxmlformats.org/officeDocument/2006/relationships" xmlns:w="http://schemas.openxmlformats.org/wordprocessingml/2006/main" xmlns:w14="http://schemas.microsoft.com/office/word/2010/wordml" xmlns:w15="http://schemas.microsoft.com/office/word/2012/wordml" xmlns:w16cex="http://schemas.microsoft.com/office/word/2018/wordml/cex" xmlns:w16cid="http://schemas.microsoft.com/office/word/2016/wordml/cid" xmlns:w16="http://schemas.microsoft.com/office/word/2018/wordml" xmlns:w16se="http://schemas.microsoft.com/office/word/2015/wordml/symex" mc:Ignorable="w14 w15 w16se w16cid w16 w16cex">
   <w:docDefaults>
     <w:rPrDefault>
       <w:rPr>

</xml_diff>